<commit_message>
Sửa tiếp giao diện
</commit_message>
<xml_diff>
--- a/giới thiệu về công ty.docx
+++ b/giới thiệu về công ty.docx
@@ -1203,7 +1203,7 @@
           <w:sz w:val="28"/>
           <w:szCs w:val="28"/>
         </w:rPr>
-        <w:t>-t</w:t>
+        <w:t>T</w:t>
       </w:r>
       <w:r>
         <w:rPr>
@@ -1349,7 +1349,15 @@
           <w:sz w:val="28"/>
           <w:szCs w:val="28"/>
         </w:rPr>
-        <w:t>địa</w:t>
+        <w:t>Đ</w:t>
+      </w:r>
+      <w:r>
+        <w:rPr>
+          <w:rFonts w:ascii="Times New Roman" w:hAnsi="Times New Roman"/>
+          <w:sz w:val="28"/>
+          <w:szCs w:val="28"/>
+        </w:rPr>
+        <w:t>ịa</w:t>
       </w:r>
       <w:r>
         <w:rPr>
@@ -1559,7 +1567,24 @@
           <w:sz w:val="28"/>
           <w:szCs w:val="28"/>
         </w:rPr>
-        <w:t>Giams đ</w:t>
+        <w:t>Gi</w:t>
+      </w:r>
+      <w:r>
+        <w:rPr>
+          <w:rFonts w:ascii="Times New Roman" w:hAnsi="Times New Roman"/>
+          <w:sz w:val="28"/>
+          <w:szCs w:val="28"/>
+          <w:lang w:val="en-US"/>
+        </w:rPr>
+        <w:t>ám</w:t>
+      </w:r>
+      <w:r>
+        <w:rPr>
+          <w:rFonts w:ascii="Times New Roman" w:hAnsi="Times New Roman"/>
+          <w:sz w:val="28"/>
+          <w:szCs w:val="28"/>
+        </w:rPr>
+        <w:t xml:space="preserve"> đ</w:t>
       </w:r>
       <w:r>
         <w:rPr>
@@ -1575,23 +1600,7 @@
           <w:sz w:val="28"/>
           <w:szCs w:val="28"/>
         </w:rPr>
-        <w:t xml:space="preserve"> c</w:t>
-      </w:r>
-      <w:r>
-        <w:rPr>
-          <w:rFonts w:ascii="Times New Roman" w:hAnsi="Times New Roman"/>
-          <w:sz w:val="28"/>
-          <w:szCs w:val="28"/>
-        </w:rPr>
-        <w:t>ô</w:t>
-      </w:r>
-      <w:r>
-        <w:rPr>
-          <w:rFonts w:ascii="Times New Roman" w:hAnsi="Times New Roman"/>
-          <w:sz w:val="28"/>
-          <w:szCs w:val="28"/>
-        </w:rPr>
-        <w:t>ng ty : V</w:t>
+        <w:t>: V</w:t>
       </w:r>
       <w:r>
         <w:rPr>
@@ -1649,6 +1658,7 @@
           <w:rFonts w:ascii="Times New Roman" w:hAnsi="Times New Roman"/>
           <w:sz w:val="28"/>
           <w:szCs w:val="28"/>
+          <w:lang w:val="en-US"/>
         </w:rPr>
       </w:pPr>
       <w:r>
@@ -1656,24 +1666,18 @@
           <w:rFonts w:ascii="Times New Roman" w:hAnsi="Times New Roman"/>
           <w:sz w:val="28"/>
           <w:szCs w:val="28"/>
-        </w:rPr>
-        <w:t>Sinh ng</w:t>
-      </w:r>
-      <w:r>
-        <w:rPr>
-          <w:rFonts w:ascii="Times New Roman" w:hAnsi="Times New Roman"/>
-          <w:sz w:val="28"/>
-          <w:szCs w:val="28"/>
-        </w:rPr>
-        <w:t>ày</w:t>
-      </w:r>
-      <w:r>
-        <w:rPr>
-          <w:rFonts w:ascii="Times New Roman" w:hAnsi="Times New Roman"/>
-          <w:sz w:val="28"/>
-          <w:szCs w:val="28"/>
-        </w:rPr>
-        <w:t xml:space="preserve"> : 23/12/1981</w:t>
+          <w:lang w:val="en-US"/>
+        </w:rPr>
+        <w:t>Điện thoại</w:t>
+      </w:r>
+      <w:r>
+        <w:rPr>
+          <w:rFonts w:ascii="Times New Roman" w:hAnsi="Times New Roman"/>
+          <w:sz w:val="28"/>
+          <w:szCs w:val="28"/>
+          <w:lang w:val="en-US"/>
+        </w:rPr>
+        <w:t>: 0931.585.528</w:t>
       </w:r>
     </w:p>
     <w:p>
@@ -1683,7 +1687,6 @@
           <w:rFonts w:ascii="Times New Roman" w:hAnsi="Times New Roman"/>
           <w:sz w:val="28"/>
           <w:szCs w:val="28"/>
-          <w:lang w:val="en-US"/>
         </w:rPr>
       </w:pPr>
       <w:r>
@@ -1691,38 +1694,16 @@
           <w:rFonts w:ascii="Times New Roman" w:hAnsi="Times New Roman"/>
           <w:sz w:val="28"/>
           <w:szCs w:val="28"/>
-          <w:lang w:val="en-US"/>
-        </w:rPr>
-        <w:t>Điện thoại</w:t>
-      </w:r>
-      <w:r>
-        <w:rPr>
-          <w:rFonts w:ascii="Times New Roman" w:hAnsi="Times New Roman"/>
-          <w:sz w:val="28"/>
-          <w:szCs w:val="28"/>
-          <w:lang w:val="en-US"/>
-        </w:rPr>
-        <w:t>: 0931.585.528</w:t>
-      </w:r>
-      <w:bookmarkStart w:id="0" w:name="_GoBack"/>
-      <w:bookmarkEnd w:id="0"/>
-    </w:p>
-    <w:p>
-      <w:pPr>
-        <w:spacing w:line="276" w:lineRule="auto"/>
-        <w:rPr>
-          <w:rFonts w:ascii="Times New Roman" w:hAnsi="Times New Roman"/>
-          <w:sz w:val="28"/>
-          <w:szCs w:val="28"/>
-        </w:rPr>
-      </w:pPr>
-      <w:r>
-        <w:rPr>
-          <w:rFonts w:ascii="Times New Roman" w:hAnsi="Times New Roman"/>
-          <w:sz w:val="28"/>
-          <w:szCs w:val="28"/>
-        </w:rPr>
-        <w:t>địa</w:t>
+        </w:rPr>
+        <w:t>Đ</w:t>
+      </w:r>
+      <w:r>
+        <w:rPr>
+          <w:rFonts w:ascii="Times New Roman" w:hAnsi="Times New Roman"/>
+          <w:sz w:val="28"/>
+          <w:szCs w:val="28"/>
+        </w:rPr>
+        <w:t>ịa</w:t>
       </w:r>
       <w:r>
         <w:rPr>
@@ -1759,6 +1740,8 @@
           <w:t>inoxlinhkien@gmail.com</w:t>
         </w:r>
       </w:hyperlink>
+      <w:bookmarkStart w:id="0" w:name="_GoBack"/>
+      <w:bookmarkEnd w:id="0"/>
     </w:p>
     <w:p>
       <w:pPr>
@@ -2642,7 +2625,7 @@
 </file>
 
 <file path=customXml/itemProps1.xml><?xml version="1.0" encoding="utf-8"?>
-<ds:datastoreItem xmlns:ds="http://schemas.openxmlformats.org/officeDocument/2006/customXml" ds:itemID="{F62F39ED-F53D-48EF-A7FB-3E94F13A6823}">
+<ds:datastoreItem xmlns:ds="http://schemas.openxmlformats.org/officeDocument/2006/customXml" ds:itemID="{BD9F69C2-18DC-4796-91B6-343FB65A429F}">
   <ds:schemaRefs>
     <ds:schemaRef ds:uri="http://schemas.openxmlformats.org/officeDocument/2006/bibliography"/>
   </ds:schemaRefs>

</xml_diff>